<commit_message>
Added host for db
</commit_message>
<xml_diff>
--- a/Readme.docx
+++ b/Readme.docx
@@ -218,7 +218,7 @@
           </mc:Choice>
           <mc:Fallback>
             <w:pict>
-              <v:rect w14:anchorId="10C87397" id="Rectangle 6" o:spid="_x0000_s1026" style="position:absolute;margin-left:140.4pt;margin-top:45.6pt;width:56pt;height:24.4pt;z-index:251659264;visibility:visible;mso-wrap-style:square;mso-wrap-distance-left:9pt;mso-wrap-distance-top:0;mso-wrap-distance-right:9pt;mso-wrap-distance-bottom:0;mso-position-horizontal:absolute;mso-position-horizontal-relative:text;mso-position-vertical:absolute;mso-position-vertical-relative:text;v-text-anchor:middle" o:gfxdata="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" filled="f" strokecolor="#09101d [484]" strokeweight="1pt"/>
+              <v:rect w14:anchorId="48023707" id="Rectangle 6" o:spid="_x0000_s1026" style="position:absolute;margin-left:140.4pt;margin-top:45.6pt;width:56pt;height:24.4pt;z-index:251659264;visibility:visible;mso-wrap-style:square;mso-wrap-distance-left:9pt;mso-wrap-distance-top:0;mso-wrap-distance-right:9pt;mso-wrap-distance-bottom:0;mso-position-horizontal:absolute;mso-position-horizontal-relative:text;mso-position-vertical:absolute;mso-position-vertical-relative:text;v-text-anchor:middle" o:gfxdata="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" filled="f" strokecolor="#09101d [484]" strokeweight="1pt"/>
             </w:pict>
           </mc:Fallback>
         </mc:AlternateContent>
@@ -1061,15 +1061,20 @@
       <w:pPr>
         <w:pStyle w:val="ListParagraph"/>
       </w:pPr>
+    </w:p>
+    <w:p>
+      <w:pPr>
+        <w:pStyle w:val="ListParagraph"/>
+      </w:pPr>
       <w:r>
         <w:rPr>
           <w:noProof/>
         </w:rPr>
         <w:drawing>
-          <wp:inline distT="0" distB="0" distL="0" distR="0" wp14:anchorId="192DB5B6" wp14:editId="30498E31">
-            <wp:extent cx="5669280" cy="2750820"/>
-            <wp:effectExtent l="0" t="0" r="7620" b="0"/>
-            <wp:docPr id="9" name="Picture 9" descr="Graphical user interface, text, application, email&#10;&#10;Description automatically generated"/>
+          <wp:inline distT="0" distB="0" distL="0" distR="0" wp14:anchorId="595A75CD" wp14:editId="098EC5B3">
+            <wp:extent cx="3794760" cy="2530625"/>
+            <wp:effectExtent l="0" t="0" r="2540" b="0"/>
+            <wp:docPr id="1765453684" name="Picture 11"/>
             <wp:cNvGraphicFramePr>
               <a:graphicFrameLocks xmlns:a="http://schemas.openxmlformats.org/drawingml/2006/main" noChangeAspect="1"/>
             </wp:cNvGraphicFramePr>
@@ -1077,23 +1082,36 @@
               <a:graphicData uri="http://schemas.openxmlformats.org/drawingml/2006/picture">
                 <pic:pic xmlns:pic="http://schemas.openxmlformats.org/drawingml/2006/picture">
                   <pic:nvPicPr>
-                    <pic:cNvPr id="9" name="Picture 9" descr="Graphical user interface, text, application, email&#10;&#10;Description automatically generated"/>
+                    <pic:cNvPr id="1765453684" name="Picture 1765453684"/>
                     <pic:cNvPicPr/>
                   </pic:nvPicPr>
-                  <pic:blipFill>
-                    <a:blip r:embed="rId16"/>
-                    <a:stretch>
-                      <a:fillRect/>
-                    </a:stretch>
+                  <pic:blipFill rotWithShape="1">
+                    <a:blip r:embed="rId16" cstate="print">
+                      <a:extLst>
+                        <a:ext uri="{28A0092B-C50C-407E-A947-70E740481C1C}">
+                          <a14:useLocalDpi xmlns:a14="http://schemas.microsoft.com/office/drawing/2010/main" val="0"/>
+                        </a:ext>
+                      </a:extLst>
+                    </a:blip>
+                    <a:srcRect b="17318"/>
+                    <a:stretch/>
                   </pic:blipFill>
-                  <pic:spPr>
+                  <pic:spPr bwMode="auto">
                     <a:xfrm>
                       <a:off x="0" y="0"/>
-                      <a:ext cx="5683188" cy="2757568"/>
+                      <a:ext cx="3848938" cy="2566755"/>
                     </a:xfrm>
                     <a:prstGeom prst="rect">
                       <a:avLst/>
                     </a:prstGeom>
+                    <a:ln>
+                      <a:noFill/>
+                    </a:ln>
+                    <a:extLst>
+                      <a:ext uri="{53640926-AAD7-44D8-BBD7-CCE9431645EC}">
+                        <a14:shadowObscured xmlns:a14="http://schemas.microsoft.com/office/drawing/2010/main"/>
+                      </a:ext>
+                    </a:extLst>
                   </pic:spPr>
                 </pic:pic>
               </a:graphicData>
@@ -1105,11 +1123,6 @@
     <w:p>
       <w:pPr>
         <w:pStyle w:val="ListParagraph"/>
-      </w:pPr>
-    </w:p>
-    <w:p>
-      <w:pPr>
-        <w:pStyle w:val="ListParagraph"/>
         <w:numPr>
           <w:ilvl w:val="0"/>
           <w:numId w:val="1"/>
@@ -1126,6 +1139,11 @@
       <w:r>
         <w:t xml:space="preserve"> and authenticate. </w:t>
       </w:r>
+    </w:p>
+    <w:p>
+      <w:pPr>
+        <w:pStyle w:val="ListParagraph"/>
+      </w:pPr>
     </w:p>
     <w:p>
       <w:pPr>
@@ -1195,15 +1213,20 @@
       <w:pPr>
         <w:pStyle w:val="ListParagraph"/>
       </w:pPr>
+    </w:p>
+    <w:p>
+      <w:pPr>
+        <w:pStyle w:val="ListParagraph"/>
+      </w:pPr>
       <w:r>
         <w:rPr>
           <w:noProof/>
         </w:rPr>
         <w:drawing>
-          <wp:inline distT="0" distB="0" distL="0" distR="0" wp14:anchorId="53BB7091" wp14:editId="5AEFB2D5">
-            <wp:extent cx="2979074" cy="2880360"/>
+          <wp:inline distT="0" distB="0" distL="0" distR="0" wp14:anchorId="08CC4259" wp14:editId="59ED4A1D">
+            <wp:extent cx="2135777" cy="3177323"/>
             <wp:effectExtent l="0" t="0" r="0" b="0"/>
-            <wp:docPr id="11" name="Picture 11" descr="Graphical user interface, text, application, email&#10;&#10;Description automatically generated"/>
+            <wp:docPr id="340145409" name="Picture 12"/>
             <wp:cNvGraphicFramePr>
               <a:graphicFrameLocks xmlns:a="http://schemas.openxmlformats.org/drawingml/2006/main" noChangeAspect="1"/>
             </wp:cNvGraphicFramePr>
@@ -1211,11 +1234,87 @@
               <a:graphicData uri="http://schemas.openxmlformats.org/drawingml/2006/picture">
                 <pic:pic xmlns:pic="http://schemas.openxmlformats.org/drawingml/2006/picture">
                   <pic:nvPicPr>
-                    <pic:cNvPr id="11" name="Picture 11" descr="Graphical user interface, text, application, email&#10;&#10;Description automatically generated"/>
+                    <pic:cNvPr id="340145409" name="Picture 340145409"/>
+                    <pic:cNvPicPr/>
+                  </pic:nvPicPr>
+                  <pic:blipFill rotWithShape="1">
+                    <a:blip r:embed="rId18" cstate="print">
+                      <a:extLst>
+                        <a:ext uri="{28A0092B-C50C-407E-A947-70E740481C1C}">
+                          <a14:useLocalDpi xmlns:a14="http://schemas.microsoft.com/office/drawing/2010/main" val="0"/>
+                        </a:ext>
+                      </a:extLst>
+                    </a:blip>
+                    <a:srcRect l="1505"/>
+                    <a:stretch/>
+                  </pic:blipFill>
+                  <pic:spPr bwMode="auto">
+                    <a:xfrm>
+                      <a:off x="0" y="0"/>
+                      <a:ext cx="2175335" cy="3236173"/>
+                    </a:xfrm>
+                    <a:prstGeom prst="rect">
+                      <a:avLst/>
+                    </a:prstGeom>
+                    <a:ln>
+                      <a:noFill/>
+                    </a:ln>
+                    <a:extLst>
+                      <a:ext uri="{53640926-AAD7-44D8-BBD7-CCE9431645EC}">
+                        <a14:shadowObscured xmlns:a14="http://schemas.microsoft.com/office/drawing/2010/main"/>
+                      </a:ext>
+                    </a:extLst>
+                  </pic:spPr>
+                </pic:pic>
+              </a:graphicData>
+            </a:graphic>
+          </wp:inline>
+        </w:drawing>
+      </w:r>
+    </w:p>
+    <w:p>
+      <w:pPr>
+        <w:pStyle w:val="ListParagraph"/>
+        <w:numPr>
+          <w:ilvl w:val="0"/>
+          <w:numId w:val="1"/>
+        </w:numPr>
+      </w:pPr>
+      <w:r>
+        <w:t>Select the repository after connecting the project.</w:t>
+      </w:r>
+    </w:p>
+    <w:p>
+      <w:pPr>
+        <w:pStyle w:val="ListParagraph"/>
+      </w:pPr>
+      <w:r>
+        <w:rPr>
+          <w:noProof/>
+        </w:rPr>
+        <w:drawing>
+          <wp:inline distT="0" distB="0" distL="0" distR="0" wp14:anchorId="4816C40E" wp14:editId="40CEAB44">
+            <wp:extent cx="5098418" cy="1867989"/>
+            <wp:effectExtent l="0" t="0" r="0" b="0"/>
+            <wp:docPr id="1047073263" name="Picture 13"/>
+            <wp:cNvGraphicFramePr>
+              <a:graphicFrameLocks xmlns:a="http://schemas.openxmlformats.org/drawingml/2006/main" noChangeAspect="1"/>
+            </wp:cNvGraphicFramePr>
+            <a:graphic xmlns:a="http://schemas.openxmlformats.org/drawingml/2006/main">
+              <a:graphicData uri="http://schemas.openxmlformats.org/drawingml/2006/picture">
+                <pic:pic xmlns:pic="http://schemas.openxmlformats.org/drawingml/2006/picture">
+                  <pic:nvPicPr>
+                    <pic:cNvPr id="1047073263" name="Picture 1047073263"/>
                     <pic:cNvPicPr/>
                   </pic:nvPicPr>
                   <pic:blipFill>
-                    <a:blip r:embed="rId18"/>
+                    <a:blip r:embed="rId19">
+                      <a:extLst>
+                        <a:ext uri="{28A0092B-C50C-407E-A947-70E740481C1C}">
+                          <a14:useLocalDpi xmlns:a14="http://schemas.microsoft.com/office/drawing/2010/main" val="0"/>
+                        </a:ext>
+                      </a:extLst>
+                    </a:blip>
                     <a:stretch>
                       <a:fillRect/>
                     </a:stretch>
@@ -1223,7 +1322,7 @@
                   <pic:spPr>
                     <a:xfrm>
                       <a:off x="0" y="0"/>
-                      <a:ext cx="2991780" cy="2892645"/>
+                      <a:ext cx="5391003" cy="1975188"/>
                     </a:xfrm>
                     <a:prstGeom prst="rect">
                       <a:avLst/>
@@ -1239,18 +1338,19 @@
     <w:p>
       <w:pPr>
         <w:pStyle w:val="ListParagraph"/>
-      </w:pPr>
-    </w:p>
-    <w:p>
-      <w:pPr>
-        <w:pStyle w:val="ListParagraph"/>
         <w:numPr>
           <w:ilvl w:val="0"/>
           <w:numId w:val="1"/>
         </w:numPr>
       </w:pPr>
       <w:r>
-        <w:t>Select the repository after connecting the project.</w:t>
+        <w:t xml:space="preserve">Click on </w:t>
+      </w:r>
+      <w:r>
+        <w:t>Create</w:t>
+      </w:r>
+      <w:r>
+        <w:t xml:space="preserve"> to create the trigger.</w:t>
       </w:r>
     </w:p>
     <w:p>
@@ -1262,10 +1362,10 @@
           <w:noProof/>
         </w:rPr>
         <w:drawing>
-          <wp:inline distT="0" distB="0" distL="0" distR="0" wp14:anchorId="7A84B371" wp14:editId="177CD191">
-            <wp:extent cx="4464531" cy="1729740"/>
-            <wp:effectExtent l="0" t="0" r="0" b="3810"/>
-            <wp:docPr id="12" name="Picture 12" descr="Graphical user interface, text, application, email&#10;&#10;Description automatically generated"/>
+          <wp:inline distT="0" distB="0" distL="0" distR="0" wp14:anchorId="5420DD37" wp14:editId="6DBE1ECC">
+            <wp:extent cx="2765503" cy="3035935"/>
+            <wp:effectExtent l="0" t="0" r="3175" b="0"/>
+            <wp:docPr id="1009273710" name="Picture 14"/>
             <wp:cNvGraphicFramePr>
               <a:graphicFrameLocks xmlns:a="http://schemas.openxmlformats.org/drawingml/2006/main" noChangeAspect="1"/>
             </wp:cNvGraphicFramePr>
@@ -1273,23 +1373,36 @@
               <a:graphicData uri="http://schemas.openxmlformats.org/drawingml/2006/picture">
                 <pic:pic xmlns:pic="http://schemas.openxmlformats.org/drawingml/2006/picture">
                   <pic:nvPicPr>
-                    <pic:cNvPr id="12" name="Picture 12" descr="Graphical user interface, text, application, email&#10;&#10;Description automatically generated"/>
+                    <pic:cNvPr id="1009273710" name="Picture 1009273710"/>
                     <pic:cNvPicPr/>
                   </pic:nvPicPr>
-                  <pic:blipFill>
-                    <a:blip r:embed="rId19"/>
-                    <a:stretch>
-                      <a:fillRect/>
-                    </a:stretch>
+                  <pic:blipFill rotWithShape="1">
+                    <a:blip r:embed="rId20">
+                      <a:extLst>
+                        <a:ext uri="{28A0092B-C50C-407E-A947-70E740481C1C}">
+                          <a14:useLocalDpi xmlns:a14="http://schemas.microsoft.com/office/drawing/2010/main" val="0"/>
+                        </a:ext>
+                      </a:extLst>
+                    </a:blip>
+                    <a:srcRect r="8907"/>
+                    <a:stretch/>
                   </pic:blipFill>
-                  <pic:spPr>
+                  <pic:spPr bwMode="auto">
                     <a:xfrm>
                       <a:off x="0" y="0"/>
-                      <a:ext cx="4486040" cy="1738074"/>
+                      <a:ext cx="2782051" cy="3054101"/>
                     </a:xfrm>
                     <a:prstGeom prst="rect">
                       <a:avLst/>
                     </a:prstGeom>
+                    <a:ln>
+                      <a:noFill/>
+                    </a:ln>
+                    <a:extLst>
+                      <a:ext uri="{53640926-AAD7-44D8-BBD7-CCE9431645EC}">
+                        <a14:shadowObscured xmlns:a14="http://schemas.microsoft.com/office/drawing/2010/main"/>
+                      </a:ext>
+                    </a:extLst>
                   </pic:spPr>
                 </pic:pic>
               </a:graphicData>
@@ -1300,6 +1413,74 @@
     </w:p>
     <w:p>
       <w:pPr>
+        <w:rPr>
+          <w:b/>
+          <w:bCs/>
+          <w:sz w:val="28"/>
+          <w:szCs w:val="28"/>
+        </w:rPr>
+      </w:pPr>
+      <w:r>
+        <w:rPr>
+          <w:b/>
+          <w:bCs/>
+          <w:sz w:val="28"/>
+          <w:szCs w:val="28"/>
+        </w:rPr>
+        <w:lastRenderedPageBreak/>
+        <w:t xml:space="preserve">Step </w:t>
+      </w:r>
+      <w:r>
+        <w:rPr>
+          <w:b/>
+          <w:bCs/>
+          <w:sz w:val="28"/>
+          <w:szCs w:val="28"/>
+        </w:rPr>
+        <w:t>4</w:t>
+      </w:r>
+      <w:r>
+        <w:rPr>
+          <w:b/>
+          <w:bCs/>
+          <w:sz w:val="28"/>
+          <w:szCs w:val="28"/>
+        </w:rPr>
+        <w:t xml:space="preserve">: </w:t>
+      </w:r>
+      <w:r>
+        <w:rPr>
+          <w:b/>
+          <w:bCs/>
+          <w:sz w:val="28"/>
+          <w:szCs w:val="28"/>
+        </w:rPr>
+        <w:t xml:space="preserve">Setting up the containers for Go-microservice and </w:t>
+      </w:r>
+      <w:proofErr w:type="spellStart"/>
+      <w:r>
+        <w:rPr>
+          <w:b/>
+          <w:bCs/>
+          <w:sz w:val="28"/>
+          <w:szCs w:val="28"/>
+        </w:rPr>
+        <w:t>Pgadmin</w:t>
+      </w:r>
+      <w:proofErr w:type="spellEnd"/>
+    </w:p>
+    <w:p>
+      <w:pPr>
+        <w:rPr>
+          <w:b/>
+          <w:bCs/>
+          <w:sz w:val="28"/>
+          <w:szCs w:val="28"/>
+        </w:rPr>
+      </w:pPr>
+    </w:p>
+    <w:p>
+      <w:pPr>
         <w:pStyle w:val="ListParagraph"/>
         <w:numPr>
           <w:ilvl w:val="0"/>
@@ -1307,138 +1488,17 @@
         </w:numPr>
       </w:pPr>
       <w:r>
-        <w:t>Click on create to create the trigger.</w:t>
-      </w:r>
-    </w:p>
-    <w:p>
-      <w:pPr>
-        <w:pStyle w:val="ListParagraph"/>
-      </w:pPr>
-      <w:r>
-        <w:rPr>
-          <w:noProof/>
-        </w:rPr>
-        <w:drawing>
-          <wp:inline distT="0" distB="0" distL="0" distR="0" wp14:anchorId="1510FE3A" wp14:editId="0DE687F0">
-            <wp:extent cx="3694662" cy="3361055"/>
-            <wp:effectExtent l="0" t="0" r="1270" b="0"/>
-            <wp:docPr id="13" name="Picture 13" descr="Graphical user interface, text, application&#10;&#10;Description automatically generated"/>
-            <wp:cNvGraphicFramePr>
-              <a:graphicFrameLocks xmlns:a="http://schemas.openxmlformats.org/drawingml/2006/main" noChangeAspect="1"/>
-            </wp:cNvGraphicFramePr>
-            <a:graphic xmlns:a="http://schemas.openxmlformats.org/drawingml/2006/main">
-              <a:graphicData uri="http://schemas.openxmlformats.org/drawingml/2006/picture">
-                <pic:pic xmlns:pic="http://schemas.openxmlformats.org/drawingml/2006/picture">
-                  <pic:nvPicPr>
-                    <pic:cNvPr id="13" name="Picture 13" descr="Graphical user interface, text, application&#10;&#10;Description automatically generated"/>
-                    <pic:cNvPicPr/>
-                  </pic:nvPicPr>
-                  <pic:blipFill>
-                    <a:blip r:embed="rId20"/>
-                    <a:stretch>
-                      <a:fillRect/>
-                    </a:stretch>
-                  </pic:blipFill>
-                  <pic:spPr>
-                    <a:xfrm>
-                      <a:off x="0" y="0"/>
-                      <a:ext cx="3723853" cy="3387610"/>
-                    </a:xfrm>
-                    <a:prstGeom prst="rect">
-                      <a:avLst/>
-                    </a:prstGeom>
-                  </pic:spPr>
-                </pic:pic>
-              </a:graphicData>
-            </a:graphic>
-          </wp:inline>
-        </w:drawing>
-      </w:r>
-    </w:p>
-    <w:p>
-      <w:pPr>
-        <w:rPr>
-          <w:b/>
-          <w:bCs/>
-          <w:sz w:val="28"/>
-          <w:szCs w:val="28"/>
-        </w:rPr>
-      </w:pPr>
-      <w:r>
-        <w:rPr>
-          <w:b/>
-          <w:bCs/>
-          <w:sz w:val="28"/>
-          <w:szCs w:val="28"/>
-        </w:rPr>
-        <w:lastRenderedPageBreak/>
-        <w:t xml:space="preserve">Step </w:t>
-      </w:r>
-      <w:r>
-        <w:rPr>
-          <w:b/>
-          <w:bCs/>
-          <w:sz w:val="28"/>
-          <w:szCs w:val="28"/>
-        </w:rPr>
-        <w:t>4</w:t>
-      </w:r>
-      <w:r>
-        <w:rPr>
-          <w:b/>
-          <w:bCs/>
-          <w:sz w:val="28"/>
-          <w:szCs w:val="28"/>
-        </w:rPr>
-        <w:t xml:space="preserve">: </w:t>
-      </w:r>
-      <w:r>
-        <w:rPr>
-          <w:b/>
-          <w:bCs/>
-          <w:sz w:val="28"/>
-          <w:szCs w:val="28"/>
-        </w:rPr>
-        <w:t xml:space="preserve">Setting up the containers for Go-microservice and </w:t>
-      </w:r>
-      <w:proofErr w:type="spellStart"/>
-      <w:r>
-        <w:rPr>
-          <w:b/>
-          <w:bCs/>
-          <w:sz w:val="28"/>
-          <w:szCs w:val="28"/>
-        </w:rPr>
-        <w:t>Pgadmin</w:t>
-      </w:r>
-      <w:proofErr w:type="spellEnd"/>
-    </w:p>
-    <w:p>
-      <w:pPr>
-        <w:rPr>
-          <w:b/>
-          <w:bCs/>
-          <w:sz w:val="28"/>
-          <w:szCs w:val="28"/>
-        </w:rPr>
-      </w:pPr>
-    </w:p>
-    <w:p>
-      <w:pPr>
-        <w:pStyle w:val="ListParagraph"/>
-        <w:numPr>
-          <w:ilvl w:val="0"/>
-          <w:numId w:val="1"/>
-        </w:numPr>
-      </w:pPr>
-      <w:r>
-        <w:t xml:space="preserve">Enable cloud run </w:t>
-      </w:r>
-      <w:proofErr w:type="spellStart"/>
-      <w:r>
-        <w:t>api</w:t>
-      </w:r>
-      <w:proofErr w:type="spellEnd"/>
+        <w:t xml:space="preserve">Enable </w:t>
+      </w:r>
+      <w:r>
+        <w:t>Cloud Run</w:t>
+      </w:r>
+      <w:r>
+        <w:t xml:space="preserve"> </w:t>
+      </w:r>
+      <w:r>
+        <w:t xml:space="preserve">API </w:t>
+      </w:r>
       <w:r>
         <w:t xml:space="preserve"> for your project.</w:t>
       </w:r>
@@ -1495,8 +1555,16 @@
           <w:ilvl w:val="0"/>
           <w:numId w:val="1"/>
         </w:numPr>
-      </w:pPr>
-      <w:r>
+        <w:rPr>
+          <w:color w:val="FF0000"/>
+          <w:highlight w:val="yellow"/>
+        </w:rPr>
+      </w:pPr>
+      <w:r>
+        <w:rPr>
+          <w:color w:val="FF0000"/>
+          <w:highlight w:val="yellow"/>
+        </w:rPr>
         <w:t>Go to IAM page and make sure all the required roles are enabled for the project.</w:t>
       </w:r>
     </w:p>
@@ -1579,22 +1647,7 @@
     <w:p>
       <w:pPr>
         <w:pStyle w:val="ListParagraph"/>
-        <w:numPr>
-          <w:ilvl w:val="0"/>
-          <w:numId w:val="1"/>
-        </w:numPr>
-      </w:pPr>
-      <w:r>
-        <w:t xml:space="preserve">Go to the </w:t>
-      </w:r>
-      <w:proofErr w:type="spellStart"/>
-      <w:r>
-        <w:t>postgres</w:t>
-      </w:r>
-      <w:proofErr w:type="spellEnd"/>
-      <w:r>
-        <w:t xml:space="preserve"> instance created in the previous steps and copy the instance connection name.</w:t>
-      </w:r>
+      </w:pPr>
     </w:p>
     <w:p>
       <w:pPr>
@@ -1605,10 +1658,10 @@
           <w:noProof/>
         </w:rPr>
         <w:drawing>
-          <wp:inline distT="0" distB="0" distL="0" distR="0" wp14:anchorId="0EC8B606" wp14:editId="604D07C0">
-            <wp:extent cx="5731510" cy="1577340"/>
-            <wp:effectExtent l="0" t="0" r="2540" b="3810"/>
-            <wp:docPr id="14" name="Picture 14" descr="Graphical user interface, text, application&#10;&#10;Description automatically generated"/>
+          <wp:inline distT="0" distB="0" distL="0" distR="0" wp14:anchorId="155522B7" wp14:editId="083B48FE">
+            <wp:extent cx="3414793" cy="2646784"/>
+            <wp:effectExtent l="0" t="0" r="1905" b="0"/>
+            <wp:docPr id="1041417915" name="Picture 15"/>
             <wp:cNvGraphicFramePr>
               <a:graphicFrameLocks xmlns:a="http://schemas.openxmlformats.org/drawingml/2006/main" noChangeAspect="1"/>
             </wp:cNvGraphicFramePr>
@@ -1616,11 +1669,17 @@
               <a:graphicData uri="http://schemas.openxmlformats.org/drawingml/2006/picture">
                 <pic:pic xmlns:pic="http://schemas.openxmlformats.org/drawingml/2006/picture">
                   <pic:nvPicPr>
-                    <pic:cNvPr id="14" name="Picture 14" descr="Graphical user interface, text, application&#10;&#10;Description automatically generated"/>
+                    <pic:cNvPr id="1041417915" name="Picture 1041417915"/>
                     <pic:cNvPicPr/>
                   </pic:nvPicPr>
                   <pic:blipFill>
-                    <a:blip r:embed="rId23"/>
+                    <a:blip r:embed="rId23" cstate="print">
+                      <a:extLst>
+                        <a:ext uri="{28A0092B-C50C-407E-A947-70E740481C1C}">
+                          <a14:useLocalDpi xmlns:a14="http://schemas.microsoft.com/office/drawing/2010/main" val="0"/>
+                        </a:ext>
+                      </a:extLst>
+                    </a:blip>
                     <a:stretch>
                       <a:fillRect/>
                     </a:stretch>
@@ -1628,7 +1687,7 @@
                   <pic:spPr>
                     <a:xfrm>
                       <a:off x="0" y="0"/>
-                      <a:ext cx="5731510" cy="1577340"/>
+                      <a:ext cx="3521904" cy="2729805"/>
                     </a:xfrm>
                     <a:prstGeom prst="rect">
                       <a:avLst/>
@@ -1650,31 +1709,8 @@
         </w:numPr>
       </w:pPr>
       <w:r>
-        <w:t xml:space="preserve">Uncomment line 189 of your </w:t>
-      </w:r>
-      <w:proofErr w:type="spellStart"/>
-      <w:r>
-        <w:t>main.go</w:t>
-      </w:r>
-      <w:proofErr w:type="spellEnd"/>
-      <w:r>
-        <w:t xml:space="preserve"> source code file and update the connection string with your Instance </w:t>
-      </w:r>
-      <w:proofErr w:type="spellStart"/>
-      <w:r>
-        <w:t>connecton</w:t>
-      </w:r>
-      <w:proofErr w:type="spellEnd"/>
-      <w:r>
-        <w:t xml:space="preserve"> name as shown below.</w:t>
-      </w:r>
-    </w:p>
-    <w:p>
-      <w:pPr>
-        <w:ind w:left="360"/>
-      </w:pPr>
-      <w:r>
-        <w:t>"user=</w:t>
+        <w:lastRenderedPageBreak/>
+        <w:t xml:space="preserve">Go to the </w:t>
       </w:r>
       <w:proofErr w:type="spellStart"/>
       <w:r>
@@ -1682,38 +1718,58 @@
       </w:r>
       <w:proofErr w:type="spellEnd"/>
       <w:r>
-        <w:t xml:space="preserve"> </w:t>
-      </w:r>
-      <w:proofErr w:type="spellStart"/>
-      <w:r>
-        <w:t>dbname</w:t>
-      </w:r>
-      <w:proofErr w:type="spellEnd"/>
-      <w:r>
-        <w:t>=</w:t>
-      </w:r>
-      <w:proofErr w:type="spellStart"/>
-      <w:r>
-        <w:t>chicago_business_intelligence</w:t>
-      </w:r>
-      <w:proofErr w:type="spellEnd"/>
-      <w:r>
-        <w:t xml:space="preserve"> password=root host=</w:t>
-      </w:r>
-      <w:r>
-        <w:rPr>
-          <w:b/>
-          <w:bCs/>
-        </w:rPr>
-        <w:t xml:space="preserve">/cloudsql/chicago-business-intelligence:us-central1:mypostgres </w:t>
-      </w:r>
-      <w:proofErr w:type="spellStart"/>
-      <w:r>
-        <w:t>sslmode</w:t>
-      </w:r>
-      <w:proofErr w:type="spellEnd"/>
-      <w:r>
-        <w:t>=disable port = 5432"</w:t>
+        <w:t xml:space="preserve"> instance created in the previous steps and copy the instance connection name.</w:t>
+      </w:r>
+    </w:p>
+    <w:p>
+      <w:pPr>
+        <w:pStyle w:val="ListParagraph"/>
+      </w:pPr>
+      <w:r>
+        <w:rPr>
+          <w:noProof/>
+        </w:rPr>
+        <w:drawing>
+          <wp:inline distT="0" distB="0" distL="0" distR="0" wp14:anchorId="7A136256" wp14:editId="7F5F5B37">
+            <wp:extent cx="5731510" cy="876300"/>
+            <wp:effectExtent l="0" t="0" r="0" b="0"/>
+            <wp:docPr id="1377227478" name="Picture 16"/>
+            <wp:cNvGraphicFramePr>
+              <a:graphicFrameLocks xmlns:a="http://schemas.openxmlformats.org/drawingml/2006/main" noChangeAspect="1"/>
+            </wp:cNvGraphicFramePr>
+            <a:graphic xmlns:a="http://schemas.openxmlformats.org/drawingml/2006/main">
+              <a:graphicData uri="http://schemas.openxmlformats.org/drawingml/2006/picture">
+                <pic:pic xmlns:pic="http://schemas.openxmlformats.org/drawingml/2006/picture">
+                  <pic:nvPicPr>
+                    <pic:cNvPr id="1377227478" name="Picture 1377227478"/>
+                    <pic:cNvPicPr/>
+                  </pic:nvPicPr>
+                  <pic:blipFill>
+                    <a:blip r:embed="rId24" cstate="print">
+                      <a:extLst>
+                        <a:ext uri="{28A0092B-C50C-407E-A947-70E740481C1C}">
+                          <a14:useLocalDpi xmlns:a14="http://schemas.microsoft.com/office/drawing/2010/main" val="0"/>
+                        </a:ext>
+                      </a:extLst>
+                    </a:blip>
+                    <a:stretch>
+                      <a:fillRect/>
+                    </a:stretch>
+                  </pic:blipFill>
+                  <pic:spPr>
+                    <a:xfrm>
+                      <a:off x="0" y="0"/>
+                      <a:ext cx="6014495" cy="919566"/>
+                    </a:xfrm>
+                    <a:prstGeom prst="rect">
+                      <a:avLst/>
+                    </a:prstGeom>
+                  </pic:spPr>
+                </pic:pic>
+              </a:graphicData>
+            </a:graphic>
+          </wp:inline>
+        </w:drawing>
       </w:r>
     </w:p>
     <w:p>
@@ -1725,7 +1781,111 @@
         </w:numPr>
       </w:pPr>
       <w:r>
-        <w:lastRenderedPageBreak/>
+        <w:t xml:space="preserve">Uncomment line 189 of your </w:t>
+      </w:r>
+      <w:proofErr w:type="spellStart"/>
+      <w:r>
+        <w:t>main.go</w:t>
+      </w:r>
+      <w:proofErr w:type="spellEnd"/>
+      <w:r>
+        <w:t xml:space="preserve"> source code file and update the connection string with your Instance </w:t>
+      </w:r>
+      <w:proofErr w:type="spellStart"/>
+      <w:r>
+        <w:t>connecton</w:t>
+      </w:r>
+      <w:proofErr w:type="spellEnd"/>
+      <w:r>
+        <w:t xml:space="preserve"> name as shown below.</w:t>
+      </w:r>
+    </w:p>
+    <w:p>
+      <w:pPr>
+        <w:ind w:left="360"/>
+      </w:pPr>
+      <w:r>
+        <w:t>"user=</w:t>
+      </w:r>
+      <w:proofErr w:type="spellStart"/>
+      <w:r>
+        <w:t>postgres</w:t>
+      </w:r>
+      <w:proofErr w:type="spellEnd"/>
+      <w:r>
+        <w:t xml:space="preserve"> </w:t>
+      </w:r>
+      <w:proofErr w:type="spellStart"/>
+      <w:r>
+        <w:t>dbname</w:t>
+      </w:r>
+      <w:proofErr w:type="spellEnd"/>
+      <w:r>
+        <w:t>=</w:t>
+      </w:r>
+      <w:proofErr w:type="spellStart"/>
+      <w:r>
+        <w:t>chicago_business_intelligence</w:t>
+      </w:r>
+      <w:proofErr w:type="spellEnd"/>
+      <w:r>
+        <w:t xml:space="preserve"> password=root host=</w:t>
+      </w:r>
+      <w:r>
+        <w:rPr>
+          <w:b/>
+          <w:bCs/>
+        </w:rPr>
+        <w:t>/</w:t>
+      </w:r>
+      <w:proofErr w:type="spellStart"/>
+      <w:r>
+        <w:rPr>
+          <w:b/>
+          <w:bCs/>
+        </w:rPr>
+        <w:t>cloudsql</w:t>
+      </w:r>
+      <w:proofErr w:type="spellEnd"/>
+      <w:r>
+        <w:rPr>
+          <w:b/>
+          <w:bCs/>
+        </w:rPr>
+        <w:t>/</w:t>
+      </w:r>
+      <w:r>
+        <w:rPr>
+          <w:b/>
+          <w:bCs/>
+        </w:rPr>
+        <w:t>psychic-light-404416:us-central1:mypostgres</w:t>
+      </w:r>
+      <w:r>
+        <w:rPr>
+          <w:b/>
+          <w:bCs/>
+        </w:rPr>
+        <w:t xml:space="preserve"> </w:t>
+      </w:r>
+      <w:proofErr w:type="spellStart"/>
+      <w:r>
+        <w:t>sslmode</w:t>
+      </w:r>
+      <w:proofErr w:type="spellEnd"/>
+      <w:r>
+        <w:t>=disable port = 5432"</w:t>
+      </w:r>
+    </w:p>
+    <w:p>
+      <w:pPr>
+        <w:pStyle w:val="ListParagraph"/>
+        <w:numPr>
+          <w:ilvl w:val="0"/>
+          <w:numId w:val="1"/>
+        </w:numPr>
+      </w:pPr>
+      <w:r>
         <w:t xml:space="preserve">Push the source code along with the </w:t>
       </w:r>
       <w:proofErr w:type="spellStart"/>
@@ -1793,7 +1953,7 @@
                     <pic:cNvPicPr/>
                   </pic:nvPicPr>
                   <pic:blipFill>
-                    <a:blip r:embed="rId24"/>
+                    <a:blip r:embed="rId25"/>
                     <a:stretch>
                       <a:fillRect/>
                     </a:stretch>
@@ -1850,7 +2010,7 @@
                     <pic:cNvPicPr/>
                   </pic:nvPicPr>
                   <pic:blipFill>
-                    <a:blip r:embed="rId25"/>
+                    <a:blip r:embed="rId26"/>
                     <a:stretch>
                       <a:fillRect/>
                     </a:stretch>
@@ -1917,7 +2077,7 @@
                     <pic:cNvPicPr/>
                   </pic:nvPicPr>
                   <pic:blipFill>
-                    <a:blip r:embed="rId26"/>
+                    <a:blip r:embed="rId27"/>
                     <a:stretch>
                       <a:fillRect/>
                     </a:stretch>
@@ -1946,6 +2106,7 @@
         <w:rPr>
           <w:noProof/>
         </w:rPr>
+        <w:lastRenderedPageBreak/>
         <w:drawing>
           <wp:inline distT="0" distB="0" distL="0" distR="0" wp14:anchorId="5D691E12" wp14:editId="747AD36A">
             <wp:extent cx="5731510" cy="1469390"/>
@@ -1962,7 +2123,7 @@
                     <pic:cNvPicPr/>
                   </pic:nvPicPr>
                   <pic:blipFill>
-                    <a:blip r:embed="rId27"/>
+                    <a:blip r:embed="rId28"/>
                     <a:stretch>
                       <a:fillRect/>
                     </a:stretch>
@@ -2533,7 +2694,6 @@
   <w:style w:type="character" w:default="1" w:styleId="DefaultParagraphFont">
     <w:name w:val="Default Paragraph Font"/>
     <w:uiPriority w:val="1"/>
-    <w:semiHidden/>
     <w:unhideWhenUsed/>
   </w:style>
   <w:style w:type="table" w:default="1" w:styleId="TableNormal">

</xml_diff>